<commit_message>
Revert " Git 4"
This reverts commit 9ec4dad85554cc43f8ac0571349793f4aa8483ba.
</commit_message>
<xml_diff>
--- a/git.docx
+++ b/git.docx
@@ -29,24 +29,7 @@
       </w:r>
       <w:proofErr w:type="spellEnd"/>
       <w:r>
-        <w:t xml:space="preserve"> can be used with any other programming </w:t>
-      </w:r>
-      <w:proofErr w:type="spellStart"/>
-      <w:proofErr w:type="gramStart"/>
-      <w:r>
-        <w:t>lang</w:t>
-      </w:r>
-      <w:proofErr w:type="spellEnd"/>
-      <w:proofErr w:type="gramEnd"/>
-    </w:p>
-    <w:p>
-      <w:proofErr w:type="spellStart"/>
-      <w:r>
-        <w:t>Git</w:t>
-      </w:r>
-      <w:proofErr w:type="spellEnd"/>
-      <w:r>
-        <w:t xml:space="preserve"> is very useful</w:t>
+        <w:t xml:space="preserve"> can be used with any other programming lang</w:t>
       </w:r>
       <w:bookmarkStart w:id="0" w:name="_GoBack"/>
       <w:bookmarkEnd w:id="0"/>

</xml_diff>

<commit_message>
Revert "Revert " Git 4""
This reverts commit b296c270d0e734b8dcde7cc30fe47b2118b5bd74.
</commit_message>
<xml_diff>
--- a/git.docx
+++ b/git.docx
@@ -29,7 +29,24 @@
       </w:r>
       <w:proofErr w:type="spellEnd"/>
       <w:r>
-        <w:t xml:space="preserve"> can be used with any other programming lang</w:t>
+        <w:t xml:space="preserve"> can be used with any other programming </w:t>
+      </w:r>
+      <w:proofErr w:type="spellStart"/>
+      <w:proofErr w:type="gramStart"/>
+      <w:r>
+        <w:t>lang</w:t>
+      </w:r>
+      <w:proofErr w:type="spellEnd"/>
+      <w:proofErr w:type="gramEnd"/>
+    </w:p>
+    <w:p>
+      <w:proofErr w:type="spellStart"/>
+      <w:r>
+        <w:t>Git</w:t>
+      </w:r>
+      <w:proofErr w:type="spellEnd"/>
+      <w:r>
+        <w:t xml:space="preserve"> is very useful</w:t>
       </w:r>
       <w:bookmarkStart w:id="0" w:name="_GoBack"/>
       <w:bookmarkEnd w:id="0"/>

</xml_diff>